<commit_message>
orientacion de manual y demas
</commit_message>
<xml_diff>
--- a/Manual.docx
+++ b/Manual.docx
@@ -27,10 +27,10 @@
               <wp:anchor distT="0" distB="0" distL="114300" distR="114300" simplePos="0" relativeHeight="251660288" behindDoc="0" locked="0" layoutInCell="1" allowOverlap="1">
                 <wp:simplePos x="0" y="0"/>
                 <wp:positionH relativeFrom="margin">
-                  <wp:posOffset>-394683</wp:posOffset>
+                  <wp:posOffset>-349885</wp:posOffset>
                 </wp:positionH>
                 <wp:positionV relativeFrom="margin">
-                  <wp:posOffset>139700</wp:posOffset>
+                  <wp:posOffset>-412750</wp:posOffset>
                 </wp:positionV>
                 <wp:extent cx="1440180" cy="1368425"/>
                 <wp:effectExtent l="0" t="0" r="7620" b="3175"/>
@@ -538,13 +538,13 @@
                   <wp:anchor distT="0" distB="0" distL="114300" distR="114300" simplePos="0" relativeHeight="251664384" behindDoc="0" locked="0" layoutInCell="1" allowOverlap="1">
                     <wp:simplePos x="0" y="0"/>
                     <wp:positionH relativeFrom="column">
-                      <wp:posOffset>332048</wp:posOffset>
+                      <wp:posOffset>349250</wp:posOffset>
                     </wp:positionH>
                     <wp:positionV relativeFrom="paragraph">
-                      <wp:posOffset>7638242</wp:posOffset>
+                      <wp:posOffset>7818121</wp:posOffset>
                     </wp:positionV>
-                    <wp:extent cx="5527963" cy="1122218"/>
-                    <wp:effectExtent l="0" t="0" r="0" b="1905"/>
+                    <wp:extent cx="5527963" cy="679450"/>
+                    <wp:effectExtent l="0" t="0" r="0" b="6350"/>
                     <wp:wrapNone/>
                     <wp:docPr id="168" name="Cuadro de texto 168"/>
                     <wp:cNvGraphicFramePr/>
@@ -555,7 +555,7 @@
                           <wps:spPr>
                             <a:xfrm>
                               <a:off x="0" y="0"/>
-                              <a:ext cx="5527963" cy="1122218"/>
+                              <a:ext cx="5527963" cy="679450"/>
                             </a:xfrm>
                             <a:prstGeom prst="rect">
                               <a:avLst/>
@@ -588,7 +588,7 @@
                                   <w:rPr>
                                     <w:rFonts w:ascii="Arial" w:hAnsi="Arial" w:cs="Arial"/>
                                     <w:b/>
-                                    <w:color w:val="000000" w:themeColor="text1"/>
+                                    <w:color w:val="FFFFFF" w:themeColor="background1"/>
                                     <w:sz w:val="28"/>
                                   </w:rPr>
                                 </w:pPr>
@@ -596,25 +596,34 @@
                                   <w:rPr>
                                     <w:rFonts w:ascii="Arial" w:hAnsi="Arial" w:cs="Arial"/>
                                     <w:b/>
-                                    <w:color w:val="000000" w:themeColor="text1"/>
+                                    <w:color w:val="FFFFFF" w:themeColor="background1"/>
                                     <w:sz w:val="28"/>
                                   </w:rPr>
-                                  <w:t xml:space="preserve">Versión 1. - </w:t>
+                                  <w:t>Versión 1.</w:t>
                                 </w:r>
                                 <w:r>
                                   <w:rPr>
                                     <w:rFonts w:ascii="Arial" w:hAnsi="Arial" w:cs="Arial"/>
                                     <w:b/>
-                                    <w:color w:val="000000" w:themeColor="text1"/>
+                                    <w:color w:val="FFFFFF" w:themeColor="background1"/>
                                     <w:sz w:val="28"/>
                                   </w:rPr>
-                                  <w:t>Año 202</w:t>
+                                  <w:t>0</w:t>
                                 </w:r>
                                 <w:r>
                                   <w:rPr>
                                     <w:rFonts w:ascii="Arial" w:hAnsi="Arial" w:cs="Arial"/>
                                     <w:b/>
-                                    <w:color w:val="000000" w:themeColor="text1"/>
+                                    <w:color w:val="FFFFFF" w:themeColor="background1"/>
+                                    <w:sz w:val="28"/>
+                                  </w:rPr>
+                                  <w:t xml:space="preserve"> - Año 202</w:t>
+                                </w:r>
+                                <w:r>
+                                  <w:rPr>
+                                    <w:rFonts w:ascii="Arial" w:hAnsi="Arial" w:cs="Arial"/>
+                                    <w:b/>
+                                    <w:color w:val="FFFFFF" w:themeColor="background1"/>
                                     <w:sz w:val="28"/>
                                   </w:rPr>
                                   <w:t>4</w:t>
@@ -626,7 +635,7 @@
                                   <w:rPr>
                                     <w:rFonts w:ascii="Arial" w:hAnsi="Arial" w:cs="Arial"/>
                                     <w:b/>
-                                    <w:color w:val="000000" w:themeColor="text1"/>
+                                    <w:color w:val="FFFFFF" w:themeColor="background1"/>
                                     <w:sz w:val="28"/>
                                   </w:rPr>
                                 </w:pPr>
@@ -634,19 +643,10 @@
                                   <w:rPr>
                                     <w:rFonts w:ascii="Arial" w:hAnsi="Arial" w:cs="Arial"/>
                                     <w:b/>
-                                    <w:color w:val="000000" w:themeColor="text1"/>
+                                    <w:color w:val="FFFFFF" w:themeColor="background1"/>
                                     <w:sz w:val="28"/>
                                   </w:rPr>
-                                  <w:t xml:space="preserve">CEAC - </w:t>
-                                </w:r>
-                                <w:r>
-                                  <w:rPr>
-                                    <w:rFonts w:ascii="Arial" w:hAnsi="Arial" w:cs="Arial"/>
-                                    <w:b/>
-                                    <w:color w:val="000000" w:themeColor="text1"/>
-                                    <w:sz w:val="28"/>
-                                  </w:rPr>
-                                  <w:t>Departamento de Inteligencia Criminal Aeroportuaria</w:t>
+                                  <w:t>CEAC - Departamento de Inteligencia Criminal Aeroportuaria</w:t>
                                 </w:r>
                               </w:p>
                               <w:p>
@@ -682,7 +682,7 @@
               </mc:Choice>
               <mc:Fallback>
                 <w:pict>
-                  <v:shape id="Cuadro de texto 168" o:spid="_x0000_s1030" type="#_x0000_t202" style="position:absolute;margin-left:26.15pt;margin-top:601.45pt;width:435.25pt;height:88.35pt;z-index:251664384;visibility:visible;mso-wrap-style:square;mso-width-percent:0;mso-height-percent:0;mso-wrap-distance-left:9pt;mso-wrap-distance-top:0;mso-wrap-distance-right:9pt;mso-wrap-distance-bottom:0;mso-position-horizontal:absolute;mso-position-horizontal-relative:text;mso-position-vertical:absolute;mso-position-vertical-relative:text;mso-width-percent:0;mso-height-percent:0;mso-width-relative:margin;mso-height-relative:margin;v-text-anchor:top" o:gfxdata="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" filled="f" stroked="f" strokeweight=".5pt">
+                  <v:shape id="Cuadro de texto 168" o:spid="_x0000_s1030" type="#_x0000_t202" style="position:absolute;margin-left:27.5pt;margin-top:615.6pt;width:435.25pt;height:53.5pt;z-index:251664384;visibility:visible;mso-wrap-style:square;mso-width-percent:0;mso-height-percent:0;mso-wrap-distance-left:9pt;mso-wrap-distance-top:0;mso-wrap-distance-right:9pt;mso-wrap-distance-bottom:0;mso-position-horizontal:absolute;mso-position-horizontal-relative:text;mso-position-vertical:absolute;mso-position-vertical-relative:text;mso-width-percent:0;mso-height-percent:0;mso-width-relative:margin;mso-height-relative:margin;v-text-anchor:top" o:gfxdata="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" filled="f" stroked="f" strokeweight=".5pt">
                     <v:textbox>
                       <w:txbxContent>
                         <w:p>
@@ -691,7 +691,7 @@
                             <w:rPr>
                               <w:rFonts w:ascii="Arial" w:hAnsi="Arial" w:cs="Arial"/>
                               <w:b/>
-                              <w:color w:val="000000" w:themeColor="text1"/>
+                              <w:color w:val="FFFFFF" w:themeColor="background1"/>
                               <w:sz w:val="28"/>
                             </w:rPr>
                           </w:pPr>
@@ -699,25 +699,34 @@
                             <w:rPr>
                               <w:rFonts w:ascii="Arial" w:hAnsi="Arial" w:cs="Arial"/>
                               <w:b/>
-                              <w:color w:val="000000" w:themeColor="text1"/>
+                              <w:color w:val="FFFFFF" w:themeColor="background1"/>
                               <w:sz w:val="28"/>
                             </w:rPr>
-                            <w:t xml:space="preserve">Versión 1. - </w:t>
+                            <w:t>Versión 1.</w:t>
                           </w:r>
                           <w:r>
                             <w:rPr>
                               <w:rFonts w:ascii="Arial" w:hAnsi="Arial" w:cs="Arial"/>
                               <w:b/>
-                              <w:color w:val="000000" w:themeColor="text1"/>
+                              <w:color w:val="FFFFFF" w:themeColor="background1"/>
                               <w:sz w:val="28"/>
                             </w:rPr>
-                            <w:t>Año 202</w:t>
+                            <w:t>0</w:t>
                           </w:r>
                           <w:r>
                             <w:rPr>
                               <w:rFonts w:ascii="Arial" w:hAnsi="Arial" w:cs="Arial"/>
                               <w:b/>
-                              <w:color w:val="000000" w:themeColor="text1"/>
+                              <w:color w:val="FFFFFF" w:themeColor="background1"/>
+                              <w:sz w:val="28"/>
+                            </w:rPr>
+                            <w:t xml:space="preserve"> - Año 202</w:t>
+                          </w:r>
+                          <w:r>
+                            <w:rPr>
+                              <w:rFonts w:ascii="Arial" w:hAnsi="Arial" w:cs="Arial"/>
+                              <w:b/>
+                              <w:color w:val="FFFFFF" w:themeColor="background1"/>
                               <w:sz w:val="28"/>
                             </w:rPr>
                             <w:t>4</w:t>
@@ -729,7 +738,7 @@
                             <w:rPr>
                               <w:rFonts w:ascii="Arial" w:hAnsi="Arial" w:cs="Arial"/>
                               <w:b/>
-                              <w:color w:val="000000" w:themeColor="text1"/>
+                              <w:color w:val="FFFFFF" w:themeColor="background1"/>
                               <w:sz w:val="28"/>
                             </w:rPr>
                           </w:pPr>
@@ -737,19 +746,10 @@
                             <w:rPr>
                               <w:rFonts w:ascii="Arial" w:hAnsi="Arial" w:cs="Arial"/>
                               <w:b/>
-                              <w:color w:val="000000" w:themeColor="text1"/>
+                              <w:color w:val="FFFFFF" w:themeColor="background1"/>
                               <w:sz w:val="28"/>
                             </w:rPr>
-                            <w:t xml:space="preserve">CEAC - </w:t>
-                          </w:r>
-                          <w:r>
-                            <w:rPr>
-                              <w:rFonts w:ascii="Arial" w:hAnsi="Arial" w:cs="Arial"/>
-                              <w:b/>
-                              <w:color w:val="000000" w:themeColor="text1"/>
-                              <w:sz w:val="28"/>
-                            </w:rPr>
-                            <w:t>Departamento de Inteligencia Criminal Aeroportuaria</w:t>
+                            <w:t>CEAC - Departamento de Inteligencia Criminal Aeroportuaria</w:t>
                           </w:r>
                         </w:p>
                         <w:p>
@@ -779,10 +779,10 @@
               <wp:anchor distT="0" distB="0" distL="114300" distR="114300" simplePos="0" relativeHeight="251663360" behindDoc="0" locked="0" layoutInCell="1" allowOverlap="1">
                 <wp:simplePos x="0" y="0"/>
                 <wp:positionH relativeFrom="margin">
-                  <wp:posOffset>1313815</wp:posOffset>
+                  <wp:align>center</wp:align>
                 </wp:positionH>
                 <wp:positionV relativeFrom="margin">
-                  <wp:posOffset>8823383</wp:posOffset>
+                  <wp:posOffset>8582025</wp:posOffset>
                 </wp:positionV>
                 <wp:extent cx="3561715" cy="1113790"/>
                 <wp:effectExtent l="0" t="0" r="635" b="0"/>
@@ -872,7 +872,7 @@
         </w:p>
         <w:p>
           <w:pPr>
-            <w:pStyle w:val="TDC1"/>
+            <w:pStyle w:val="TDC2"/>
             <w:rPr>
               <w:noProof/>
               <w:lang w:eastAsia="es-AR"/>
@@ -902,14 +902,14 @@
             </w:rPr>
             <w:fldChar w:fldCharType="separate"/>
           </w:r>
-          <w:hyperlink w:anchor="_Toc172271762" w:history="1">
+          <w:hyperlink w:anchor="_Toc172549056" w:history="1">
             <w:r>
               <w:rPr>
                 <w:rStyle w:val="Hipervnculo"/>
-                <w:rFonts w:asciiTheme="majorHAnsi" w:hAnsiTheme="majorHAnsi" w:cstheme="majorHAnsi"/>
-                <w:noProof/>
-              </w:rPr>
-              <w:t>1</w:t>
+                <w:rFonts w:cstheme="majorHAnsi"/>
+                <w:noProof/>
+              </w:rPr>
+              <w:t>1.1</w:t>
             </w:r>
             <w:r>
               <w:rPr>
@@ -921,10 +921,10 @@
             <w:r>
               <w:rPr>
                 <w:rStyle w:val="Hipervnculo"/>
-                <w:rFonts w:asciiTheme="majorHAnsi" w:hAnsiTheme="majorHAnsi" w:cstheme="majorHAnsi"/>
-                <w:noProof/>
-              </w:rPr>
-              <w:t>Manual de Usuario de AudioText</w:t>
+                <w:rFonts w:cstheme="majorHAnsi"/>
+                <w:noProof/>
+              </w:rPr>
+              <w:t>Introducción</w:t>
             </w:r>
             <w:r>
               <w:rPr>
@@ -945,7 +945,7 @@
                 <w:noProof/>
                 <w:webHidden/>
               </w:rPr>
-              <w:instrText xml:space="preserve"> PAGEREF _Toc172271762 \h </w:instrText>
+              <w:instrText xml:space="preserve"> PAGEREF _Toc172549056 \h </w:instrText>
             </w:r>
             <w:r>
               <w:rPr>
@@ -965,7 +965,7 @@
                 <w:noProof/>
                 <w:webHidden/>
               </w:rPr>
-              <w:t>1</w:t>
+              <w:t>2</w:t>
             </w:r>
             <w:r>
               <w:rPr>
@@ -984,14 +984,14 @@
               <w:lang w:eastAsia="es-AR"/>
             </w:rPr>
           </w:pPr>
-          <w:hyperlink w:anchor="_Toc172271763" w:history="1">
+          <w:hyperlink w:anchor="_Toc172549057" w:history="1">
             <w:r>
               <w:rPr>
                 <w:rStyle w:val="Hipervnculo"/>
                 <w:rFonts w:cstheme="majorHAnsi"/>
                 <w:noProof/>
               </w:rPr>
-              <w:t>1.1</w:t>
+              <w:t>1.2</w:t>
             </w:r>
             <w:r>
               <w:rPr>
@@ -1006,7 +1006,7 @@
                 <w:rFonts w:cstheme="majorHAnsi"/>
                 <w:noProof/>
               </w:rPr>
-              <w:t>Introducción</w:t>
+              <w:t>Contenido</w:t>
             </w:r>
             <w:r>
               <w:rPr>
@@ -1027,7 +1027,7 @@
                 <w:noProof/>
                 <w:webHidden/>
               </w:rPr>
-              <w:instrText xml:space="preserve"> PAGEREF _Toc172271763 \h </w:instrText>
+              <w:instrText xml:space="preserve"> PAGEREF _Toc172549057 \h </w:instrText>
             </w:r>
             <w:r>
               <w:rPr>
@@ -1047,7 +1047,7 @@
                 <w:noProof/>
                 <w:webHidden/>
               </w:rPr>
-              <w:t>1</w:t>
+              <w:t>2</w:t>
             </w:r>
             <w:r>
               <w:rPr>
@@ -1066,14 +1066,14 @@
               <w:lang w:eastAsia="es-AR"/>
             </w:rPr>
           </w:pPr>
-          <w:hyperlink w:anchor="_Toc172271764" w:history="1">
+          <w:hyperlink w:anchor="_Toc172549058" w:history="1">
             <w:r>
               <w:rPr>
                 <w:rStyle w:val="Hipervnculo"/>
                 <w:rFonts w:cstheme="majorHAnsi"/>
                 <w:noProof/>
               </w:rPr>
-              <w:t>1.2</w:t>
+              <w:t>1.3</w:t>
             </w:r>
             <w:r>
               <w:rPr>
@@ -1088,7 +1088,7 @@
                 <w:rFonts w:cstheme="majorHAnsi"/>
                 <w:noProof/>
               </w:rPr>
-              <w:t>Contenido</w:t>
+              <w:t>Requisitos del Sistema</w:t>
             </w:r>
             <w:r>
               <w:rPr>
@@ -1109,7 +1109,7 @@
                 <w:noProof/>
                 <w:webHidden/>
               </w:rPr>
-              <w:instrText xml:space="preserve"> PAGEREF _Toc172271764 \h </w:instrText>
+              <w:instrText xml:space="preserve"> PAGEREF _Toc172549058 \h </w:instrText>
             </w:r>
             <w:r>
               <w:rPr>
@@ -1148,14 +1148,14 @@
               <w:lang w:eastAsia="es-AR"/>
             </w:rPr>
           </w:pPr>
-          <w:hyperlink w:anchor="_Toc172271765" w:history="1">
+          <w:hyperlink w:anchor="_Toc172549059" w:history="1">
             <w:r>
               <w:rPr>
                 <w:rStyle w:val="Hipervnculo"/>
                 <w:rFonts w:cstheme="majorHAnsi"/>
                 <w:noProof/>
               </w:rPr>
-              <w:t>1.3</w:t>
+              <w:t>1.4</w:t>
             </w:r>
             <w:r>
               <w:rPr>
@@ -1170,7 +1170,7 @@
                 <w:rFonts w:cstheme="majorHAnsi"/>
                 <w:noProof/>
               </w:rPr>
-              <w:t>Requisitos del Sistema</w:t>
+              <w:t>Configuración Inicial</w:t>
             </w:r>
             <w:r>
               <w:rPr>
@@ -1191,7 +1191,7 @@
                 <w:noProof/>
                 <w:webHidden/>
               </w:rPr>
-              <w:instrText xml:space="preserve"> PAGEREF _Toc172271765 \h </w:instrText>
+              <w:instrText xml:space="preserve"> PAGEREF _Toc172549059 \h </w:instrText>
             </w:r>
             <w:r>
               <w:rPr>
@@ -1230,14 +1230,14 @@
               <w:lang w:eastAsia="es-AR"/>
             </w:rPr>
           </w:pPr>
-          <w:hyperlink w:anchor="_Toc172271766" w:history="1">
+          <w:hyperlink w:anchor="_Toc172549060" w:history="1">
             <w:r>
               <w:rPr>
                 <w:rStyle w:val="Hipervnculo"/>
                 <w:rFonts w:cstheme="majorHAnsi"/>
                 <w:noProof/>
               </w:rPr>
-              <w:t>1.4</w:t>
+              <w:t>1.5</w:t>
             </w:r>
             <w:r>
               <w:rPr>
@@ -1252,7 +1252,7 @@
                 <w:rFonts w:cstheme="majorHAnsi"/>
                 <w:noProof/>
               </w:rPr>
-              <w:t>Configuración Inicial</w:t>
+              <w:t>Uso de AudioText</w:t>
             </w:r>
             <w:r>
               <w:rPr>
@@ -1273,7 +1273,7 @@
                 <w:noProof/>
                 <w:webHidden/>
               </w:rPr>
-              <w:instrText xml:space="preserve"> PAGEREF _Toc172271766 \h </w:instrText>
+              <w:instrText xml:space="preserve"> PAGEREF _Toc172549060 \h </w:instrText>
             </w:r>
             <w:r>
               <w:rPr>
@@ -1293,7 +1293,417 @@
                 <w:noProof/>
                 <w:webHidden/>
               </w:rPr>
-              <w:t>2</w:t>
+              <w:t>3</w:t>
+            </w:r>
+            <w:r>
+              <w:rPr>
+                <w:noProof/>
+                <w:webHidden/>
+              </w:rPr>
+              <w:fldChar w:fldCharType="end"/>
+            </w:r>
+          </w:hyperlink>
+        </w:p>
+        <w:p>
+          <w:pPr>
+            <w:pStyle w:val="TDC3"/>
+            <w:rPr>
+              <w:noProof/>
+              <w:lang w:eastAsia="es-AR"/>
+            </w:rPr>
+          </w:pPr>
+          <w:hyperlink w:anchor="_Toc172549061" w:history="1">
+            <w:r>
+              <w:rPr>
+                <w:rStyle w:val="Hipervnculo"/>
+                <w:rFonts w:cstheme="majorHAnsi"/>
+                <w:noProof/>
+              </w:rPr>
+              <w:t>1.5.1</w:t>
+            </w:r>
+            <w:r>
+              <w:rPr>
+                <w:noProof/>
+                <w:lang w:eastAsia="es-AR"/>
+              </w:rPr>
+              <w:tab/>
+            </w:r>
+            <w:r>
+              <w:rPr>
+                <w:rStyle w:val="Hipervnculo"/>
+                <w:rFonts w:cstheme="majorHAnsi"/>
+                <w:noProof/>
+              </w:rPr>
+              <w:t>Carga de Archivos de Audio</w:t>
+            </w:r>
+            <w:r>
+              <w:rPr>
+                <w:noProof/>
+                <w:webHidden/>
+              </w:rPr>
+              <w:tab/>
+            </w:r>
+            <w:r>
+              <w:rPr>
+                <w:noProof/>
+                <w:webHidden/>
+              </w:rPr>
+              <w:fldChar w:fldCharType="begin"/>
+            </w:r>
+            <w:r>
+              <w:rPr>
+                <w:noProof/>
+                <w:webHidden/>
+              </w:rPr>
+              <w:instrText xml:space="preserve"> PAGEREF _Toc172549061 \h </w:instrText>
+            </w:r>
+            <w:r>
+              <w:rPr>
+                <w:noProof/>
+                <w:webHidden/>
+              </w:rPr>
+            </w:r>
+            <w:r>
+              <w:rPr>
+                <w:noProof/>
+                <w:webHidden/>
+              </w:rPr>
+              <w:fldChar w:fldCharType="separate"/>
+            </w:r>
+            <w:r>
+              <w:rPr>
+                <w:noProof/>
+                <w:webHidden/>
+              </w:rPr>
+              <w:t>3</w:t>
+            </w:r>
+            <w:r>
+              <w:rPr>
+                <w:noProof/>
+                <w:webHidden/>
+              </w:rPr>
+              <w:fldChar w:fldCharType="end"/>
+            </w:r>
+          </w:hyperlink>
+        </w:p>
+        <w:p>
+          <w:pPr>
+            <w:pStyle w:val="TDC3"/>
+            <w:rPr>
+              <w:noProof/>
+              <w:lang w:eastAsia="es-AR"/>
+            </w:rPr>
+          </w:pPr>
+          <w:hyperlink w:anchor="_Toc172549062" w:history="1">
+            <w:r>
+              <w:rPr>
+                <w:rStyle w:val="Hipervnculo"/>
+                <w:rFonts w:cstheme="majorHAnsi"/>
+                <w:noProof/>
+              </w:rPr>
+              <w:t>1.5.2</w:t>
+            </w:r>
+            <w:r>
+              <w:rPr>
+                <w:noProof/>
+                <w:lang w:eastAsia="es-AR"/>
+              </w:rPr>
+              <w:tab/>
+            </w:r>
+            <w:r>
+              <w:rPr>
+                <w:rStyle w:val="Hipervnculo"/>
+                <w:rFonts w:cstheme="majorHAnsi"/>
+                <w:noProof/>
+              </w:rPr>
+              <w:t>Reproducción de Audio</w:t>
+            </w:r>
+            <w:r>
+              <w:rPr>
+                <w:noProof/>
+                <w:webHidden/>
+              </w:rPr>
+              <w:tab/>
+            </w:r>
+            <w:r>
+              <w:rPr>
+                <w:noProof/>
+                <w:webHidden/>
+              </w:rPr>
+              <w:fldChar w:fldCharType="begin"/>
+            </w:r>
+            <w:r>
+              <w:rPr>
+                <w:noProof/>
+                <w:webHidden/>
+              </w:rPr>
+              <w:instrText xml:space="preserve"> PAGEREF _Toc172549062 \h </w:instrText>
+            </w:r>
+            <w:r>
+              <w:rPr>
+                <w:noProof/>
+                <w:webHidden/>
+              </w:rPr>
+            </w:r>
+            <w:r>
+              <w:rPr>
+                <w:noProof/>
+                <w:webHidden/>
+              </w:rPr>
+              <w:fldChar w:fldCharType="separate"/>
+            </w:r>
+            <w:r>
+              <w:rPr>
+                <w:noProof/>
+                <w:webHidden/>
+              </w:rPr>
+              <w:t>3</w:t>
+            </w:r>
+            <w:r>
+              <w:rPr>
+                <w:noProof/>
+                <w:webHidden/>
+              </w:rPr>
+              <w:fldChar w:fldCharType="end"/>
+            </w:r>
+          </w:hyperlink>
+        </w:p>
+        <w:p>
+          <w:pPr>
+            <w:pStyle w:val="TDC3"/>
+            <w:rPr>
+              <w:noProof/>
+              <w:lang w:eastAsia="es-AR"/>
+            </w:rPr>
+          </w:pPr>
+          <w:hyperlink w:anchor="_Toc172549063" w:history="1">
+            <w:r>
+              <w:rPr>
+                <w:rStyle w:val="Hipervnculo"/>
+                <w:rFonts w:cstheme="majorHAnsi"/>
+                <w:noProof/>
+              </w:rPr>
+              <w:t>1.5.3</w:t>
+            </w:r>
+            <w:r>
+              <w:rPr>
+                <w:noProof/>
+                <w:lang w:eastAsia="es-AR"/>
+              </w:rPr>
+              <w:tab/>
+            </w:r>
+            <w:r>
+              <w:rPr>
+                <w:rStyle w:val="Hipervnculo"/>
+                <w:rFonts w:cstheme="majorHAnsi"/>
+                <w:noProof/>
+              </w:rPr>
+              <w:t>Transcripción de Audio</w:t>
+            </w:r>
+            <w:r>
+              <w:rPr>
+                <w:noProof/>
+                <w:webHidden/>
+              </w:rPr>
+              <w:tab/>
+            </w:r>
+            <w:r>
+              <w:rPr>
+                <w:noProof/>
+                <w:webHidden/>
+              </w:rPr>
+              <w:fldChar w:fldCharType="begin"/>
+            </w:r>
+            <w:r>
+              <w:rPr>
+                <w:noProof/>
+                <w:webHidden/>
+              </w:rPr>
+              <w:instrText xml:space="preserve"> PAGEREF _Toc172549063 \h </w:instrText>
+            </w:r>
+            <w:r>
+              <w:rPr>
+                <w:noProof/>
+                <w:webHidden/>
+              </w:rPr>
+            </w:r>
+            <w:r>
+              <w:rPr>
+                <w:noProof/>
+                <w:webHidden/>
+              </w:rPr>
+              <w:fldChar w:fldCharType="separate"/>
+            </w:r>
+            <w:r>
+              <w:rPr>
+                <w:noProof/>
+                <w:webHidden/>
+              </w:rPr>
+              <w:t>3</w:t>
+            </w:r>
+            <w:r>
+              <w:rPr>
+                <w:noProof/>
+                <w:webHidden/>
+              </w:rPr>
+              <w:fldChar w:fldCharType="end"/>
+            </w:r>
+          </w:hyperlink>
+        </w:p>
+        <w:p>
+          <w:pPr>
+            <w:pStyle w:val="TDC3"/>
+            <w:rPr>
+              <w:noProof/>
+              <w:lang w:eastAsia="es-AR"/>
+            </w:rPr>
+          </w:pPr>
+          <w:hyperlink w:anchor="_Toc172549064" w:history="1">
+            <w:r>
+              <w:rPr>
+                <w:rStyle w:val="Hipervnculo"/>
+                <w:rFonts w:cstheme="majorHAnsi"/>
+                <w:noProof/>
+              </w:rPr>
+              <w:t>1.5.4</w:t>
+            </w:r>
+            <w:r>
+              <w:rPr>
+                <w:noProof/>
+                <w:lang w:eastAsia="es-AR"/>
+              </w:rPr>
+              <w:tab/>
+            </w:r>
+            <w:r>
+              <w:rPr>
+                <w:rStyle w:val="Hipervnculo"/>
+                <w:rFonts w:cstheme="majorHAnsi"/>
+                <w:noProof/>
+              </w:rPr>
+              <w:t>Traducción Automática</w:t>
+            </w:r>
+            <w:r>
+              <w:rPr>
+                <w:noProof/>
+                <w:webHidden/>
+              </w:rPr>
+              <w:tab/>
+            </w:r>
+            <w:r>
+              <w:rPr>
+                <w:noProof/>
+                <w:webHidden/>
+              </w:rPr>
+              <w:fldChar w:fldCharType="begin"/>
+            </w:r>
+            <w:r>
+              <w:rPr>
+                <w:noProof/>
+                <w:webHidden/>
+              </w:rPr>
+              <w:instrText xml:space="preserve"> PAGEREF _Toc172549064 \h </w:instrText>
+            </w:r>
+            <w:r>
+              <w:rPr>
+                <w:noProof/>
+                <w:webHidden/>
+              </w:rPr>
+            </w:r>
+            <w:r>
+              <w:rPr>
+                <w:noProof/>
+                <w:webHidden/>
+              </w:rPr>
+              <w:fldChar w:fldCharType="separate"/>
+            </w:r>
+            <w:r>
+              <w:rPr>
+                <w:noProof/>
+                <w:webHidden/>
+              </w:rPr>
+              <w:t>3</w:t>
+            </w:r>
+            <w:r>
+              <w:rPr>
+                <w:noProof/>
+                <w:webHidden/>
+              </w:rPr>
+              <w:fldChar w:fldCharType="end"/>
+            </w:r>
+          </w:hyperlink>
+        </w:p>
+        <w:p>
+          <w:pPr>
+            <w:pStyle w:val="TDC3"/>
+            <w:rPr>
+              <w:noProof/>
+              <w:lang w:eastAsia="es-AR"/>
+            </w:rPr>
+          </w:pPr>
+          <w:hyperlink w:anchor="_Toc172549065" w:history="1">
+            <w:r>
+              <w:rPr>
+                <w:rStyle w:val="Hipervnculo"/>
+                <w:rFonts w:cstheme="majorHAnsi"/>
+                <w:noProof/>
+              </w:rPr>
+              <w:t>1.5.5</w:t>
+            </w:r>
+            <w:r>
+              <w:rPr>
+                <w:noProof/>
+                <w:lang w:eastAsia="es-AR"/>
+              </w:rPr>
+              <w:tab/>
+            </w:r>
+            <w:r>
+              <w:rPr>
+                <w:rStyle w:val="Hipervnculo"/>
+                <w:rFonts w:cstheme="majorHAnsi"/>
+                <w:noProof/>
+              </w:rPr>
+              <w:t>Gestión de Resultados</w:t>
+            </w:r>
+            <w:r>
+              <w:rPr>
+                <w:noProof/>
+                <w:webHidden/>
+              </w:rPr>
+              <w:tab/>
+            </w:r>
+            <w:r>
+              <w:rPr>
+                <w:noProof/>
+                <w:webHidden/>
+              </w:rPr>
+              <w:fldChar w:fldCharType="begin"/>
+            </w:r>
+            <w:r>
+              <w:rPr>
+                <w:noProof/>
+                <w:webHidden/>
+              </w:rPr>
+              <w:instrText xml:space="preserve"> PAGEREF _Toc172549065 \h </w:instrText>
+            </w:r>
+            <w:r>
+              <w:rPr>
+                <w:noProof/>
+                <w:webHidden/>
+              </w:rPr>
+            </w:r>
+            <w:r>
+              <w:rPr>
+                <w:noProof/>
+                <w:webHidden/>
+              </w:rPr>
+              <w:fldChar w:fldCharType="separate"/>
+            </w:r>
+            <w:r>
+              <w:rPr>
+                <w:noProof/>
+                <w:webHidden/>
+              </w:rPr>
+              <w:t>4</w:t>
             </w:r>
             <w:r>
               <w:rPr>
@@ -1312,14 +1722,14 @@
               <w:lang w:eastAsia="es-AR"/>
             </w:rPr>
           </w:pPr>
-          <w:hyperlink w:anchor="_Toc172271767" w:history="1">
+          <w:hyperlink w:anchor="_Toc172549066" w:history="1">
             <w:r>
               <w:rPr>
                 <w:rStyle w:val="Hipervnculo"/>
                 <w:rFonts w:cstheme="majorHAnsi"/>
                 <w:noProof/>
               </w:rPr>
-              <w:t>1.5</w:t>
+              <w:t>1.6</w:t>
             </w:r>
             <w:r>
               <w:rPr>
@@ -1334,7 +1744,7 @@
                 <w:rFonts w:cstheme="majorHAnsi"/>
                 <w:noProof/>
               </w:rPr>
-              <w:t>Uso de AudioText</w:t>
+              <w:t>Resolución de Problemas</w:t>
             </w:r>
             <w:r>
               <w:rPr>
@@ -1355,7 +1765,7 @@
                 <w:noProof/>
                 <w:webHidden/>
               </w:rPr>
-              <w:instrText xml:space="preserve"> PAGEREF _Toc172271767 \h </w:instrText>
+              <w:instrText xml:space="preserve"> PAGEREF _Toc172549066 \h </w:instrText>
             </w:r>
             <w:r>
               <w:rPr>
@@ -1375,417 +1785,7 @@
                 <w:noProof/>
                 <w:webHidden/>
               </w:rPr>
-              <w:t>2</w:t>
-            </w:r>
-            <w:r>
-              <w:rPr>
-                <w:noProof/>
-                <w:webHidden/>
-              </w:rPr>
-              <w:fldChar w:fldCharType="end"/>
-            </w:r>
-          </w:hyperlink>
-        </w:p>
-        <w:p>
-          <w:pPr>
-            <w:pStyle w:val="TDC3"/>
-            <w:rPr>
-              <w:noProof/>
-              <w:lang w:eastAsia="es-AR"/>
-            </w:rPr>
-          </w:pPr>
-          <w:hyperlink w:anchor="_Toc172271768" w:history="1">
-            <w:r>
-              <w:rPr>
-                <w:rStyle w:val="Hipervnculo"/>
-                <w:rFonts w:cstheme="majorHAnsi"/>
-                <w:noProof/>
-              </w:rPr>
-              <w:t>1.5.1</w:t>
-            </w:r>
-            <w:r>
-              <w:rPr>
-                <w:noProof/>
-                <w:lang w:eastAsia="es-AR"/>
-              </w:rPr>
-              <w:tab/>
-            </w:r>
-            <w:r>
-              <w:rPr>
-                <w:rStyle w:val="Hipervnculo"/>
-                <w:rFonts w:cstheme="majorHAnsi"/>
-                <w:noProof/>
-              </w:rPr>
-              <w:t>Carga de Archivos de Audio</w:t>
-            </w:r>
-            <w:r>
-              <w:rPr>
-                <w:noProof/>
-                <w:webHidden/>
-              </w:rPr>
-              <w:tab/>
-            </w:r>
-            <w:r>
-              <w:rPr>
-                <w:noProof/>
-                <w:webHidden/>
-              </w:rPr>
-              <w:fldChar w:fldCharType="begin"/>
-            </w:r>
-            <w:r>
-              <w:rPr>
-                <w:noProof/>
-                <w:webHidden/>
-              </w:rPr>
-              <w:instrText xml:space="preserve"> PAGEREF _Toc172271768 \h </w:instrText>
-            </w:r>
-            <w:r>
-              <w:rPr>
-                <w:noProof/>
-                <w:webHidden/>
-              </w:rPr>
-            </w:r>
-            <w:r>
-              <w:rPr>
-                <w:noProof/>
-                <w:webHidden/>
-              </w:rPr>
-              <w:fldChar w:fldCharType="separate"/>
-            </w:r>
-            <w:r>
-              <w:rPr>
-                <w:noProof/>
-                <w:webHidden/>
-              </w:rPr>
-              <w:t>2</w:t>
-            </w:r>
-            <w:r>
-              <w:rPr>
-                <w:noProof/>
-                <w:webHidden/>
-              </w:rPr>
-              <w:fldChar w:fldCharType="end"/>
-            </w:r>
-          </w:hyperlink>
-        </w:p>
-        <w:p>
-          <w:pPr>
-            <w:pStyle w:val="TDC3"/>
-            <w:rPr>
-              <w:noProof/>
-              <w:lang w:eastAsia="es-AR"/>
-            </w:rPr>
-          </w:pPr>
-          <w:hyperlink w:anchor="_Toc172271769" w:history="1">
-            <w:r>
-              <w:rPr>
-                <w:rStyle w:val="Hipervnculo"/>
-                <w:rFonts w:cstheme="majorHAnsi"/>
-                <w:noProof/>
-              </w:rPr>
-              <w:t>1.5.2</w:t>
-            </w:r>
-            <w:r>
-              <w:rPr>
-                <w:noProof/>
-                <w:lang w:eastAsia="es-AR"/>
-              </w:rPr>
-              <w:tab/>
-            </w:r>
-            <w:r>
-              <w:rPr>
-                <w:rStyle w:val="Hipervnculo"/>
-                <w:rFonts w:cstheme="majorHAnsi"/>
-                <w:noProof/>
-              </w:rPr>
-              <w:t>Reproducción de Audio</w:t>
-            </w:r>
-            <w:r>
-              <w:rPr>
-                <w:noProof/>
-                <w:webHidden/>
-              </w:rPr>
-              <w:tab/>
-            </w:r>
-            <w:r>
-              <w:rPr>
-                <w:noProof/>
-                <w:webHidden/>
-              </w:rPr>
-              <w:fldChar w:fldCharType="begin"/>
-            </w:r>
-            <w:r>
-              <w:rPr>
-                <w:noProof/>
-                <w:webHidden/>
-              </w:rPr>
-              <w:instrText xml:space="preserve"> PAGEREF _Toc172271769 \h </w:instrText>
-            </w:r>
-            <w:r>
-              <w:rPr>
-                <w:noProof/>
-                <w:webHidden/>
-              </w:rPr>
-            </w:r>
-            <w:r>
-              <w:rPr>
-                <w:noProof/>
-                <w:webHidden/>
-              </w:rPr>
-              <w:fldChar w:fldCharType="separate"/>
-            </w:r>
-            <w:r>
-              <w:rPr>
-                <w:noProof/>
-                <w:webHidden/>
-              </w:rPr>
-              <w:t>2</w:t>
-            </w:r>
-            <w:r>
-              <w:rPr>
-                <w:noProof/>
-                <w:webHidden/>
-              </w:rPr>
-              <w:fldChar w:fldCharType="end"/>
-            </w:r>
-          </w:hyperlink>
-        </w:p>
-        <w:p>
-          <w:pPr>
-            <w:pStyle w:val="TDC3"/>
-            <w:rPr>
-              <w:noProof/>
-              <w:lang w:eastAsia="es-AR"/>
-            </w:rPr>
-          </w:pPr>
-          <w:hyperlink w:anchor="_Toc172271770" w:history="1">
-            <w:r>
-              <w:rPr>
-                <w:rStyle w:val="Hipervnculo"/>
-                <w:rFonts w:cstheme="majorHAnsi"/>
-                <w:noProof/>
-              </w:rPr>
-              <w:t>1.5.3</w:t>
-            </w:r>
-            <w:r>
-              <w:rPr>
-                <w:noProof/>
-                <w:lang w:eastAsia="es-AR"/>
-              </w:rPr>
-              <w:tab/>
-            </w:r>
-            <w:r>
-              <w:rPr>
-                <w:rStyle w:val="Hipervnculo"/>
-                <w:rFonts w:cstheme="majorHAnsi"/>
-                <w:noProof/>
-              </w:rPr>
-              <w:t>Transcripción de Audio</w:t>
-            </w:r>
-            <w:r>
-              <w:rPr>
-                <w:noProof/>
-                <w:webHidden/>
-              </w:rPr>
-              <w:tab/>
-            </w:r>
-            <w:r>
-              <w:rPr>
-                <w:noProof/>
-                <w:webHidden/>
-              </w:rPr>
-              <w:fldChar w:fldCharType="begin"/>
-            </w:r>
-            <w:r>
-              <w:rPr>
-                <w:noProof/>
-                <w:webHidden/>
-              </w:rPr>
-              <w:instrText xml:space="preserve"> PAGEREF _Toc172271770 \h </w:instrText>
-            </w:r>
-            <w:r>
-              <w:rPr>
-                <w:noProof/>
-                <w:webHidden/>
-              </w:rPr>
-            </w:r>
-            <w:r>
-              <w:rPr>
-                <w:noProof/>
-                <w:webHidden/>
-              </w:rPr>
-              <w:fldChar w:fldCharType="separate"/>
-            </w:r>
-            <w:r>
-              <w:rPr>
-                <w:noProof/>
-                <w:webHidden/>
-              </w:rPr>
-              <w:t>3</w:t>
-            </w:r>
-            <w:r>
-              <w:rPr>
-                <w:noProof/>
-                <w:webHidden/>
-              </w:rPr>
-              <w:fldChar w:fldCharType="end"/>
-            </w:r>
-          </w:hyperlink>
-        </w:p>
-        <w:p>
-          <w:pPr>
-            <w:pStyle w:val="TDC3"/>
-            <w:rPr>
-              <w:noProof/>
-              <w:lang w:eastAsia="es-AR"/>
-            </w:rPr>
-          </w:pPr>
-          <w:hyperlink w:anchor="_Toc172271771" w:history="1">
-            <w:r>
-              <w:rPr>
-                <w:rStyle w:val="Hipervnculo"/>
-                <w:rFonts w:cstheme="majorHAnsi"/>
-                <w:noProof/>
-              </w:rPr>
-              <w:t>1.5.4</w:t>
-            </w:r>
-            <w:r>
-              <w:rPr>
-                <w:noProof/>
-                <w:lang w:eastAsia="es-AR"/>
-              </w:rPr>
-              <w:tab/>
-            </w:r>
-            <w:r>
-              <w:rPr>
-                <w:rStyle w:val="Hipervnculo"/>
-                <w:rFonts w:cstheme="majorHAnsi"/>
-                <w:noProof/>
-              </w:rPr>
-              <w:t>Traducción Automática</w:t>
-            </w:r>
-            <w:r>
-              <w:rPr>
-                <w:noProof/>
-                <w:webHidden/>
-              </w:rPr>
-              <w:tab/>
-            </w:r>
-            <w:r>
-              <w:rPr>
-                <w:noProof/>
-                <w:webHidden/>
-              </w:rPr>
-              <w:fldChar w:fldCharType="begin"/>
-            </w:r>
-            <w:r>
-              <w:rPr>
-                <w:noProof/>
-                <w:webHidden/>
-              </w:rPr>
-              <w:instrText xml:space="preserve"> PAGEREF _Toc172271771 \h </w:instrText>
-            </w:r>
-            <w:r>
-              <w:rPr>
-                <w:noProof/>
-                <w:webHidden/>
-              </w:rPr>
-            </w:r>
-            <w:r>
-              <w:rPr>
-                <w:noProof/>
-                <w:webHidden/>
-              </w:rPr>
-              <w:fldChar w:fldCharType="separate"/>
-            </w:r>
-            <w:r>
-              <w:rPr>
-                <w:noProof/>
-                <w:webHidden/>
-              </w:rPr>
-              <w:t>3</w:t>
-            </w:r>
-            <w:r>
-              <w:rPr>
-                <w:noProof/>
-                <w:webHidden/>
-              </w:rPr>
-              <w:fldChar w:fldCharType="end"/>
-            </w:r>
-          </w:hyperlink>
-        </w:p>
-        <w:p>
-          <w:pPr>
-            <w:pStyle w:val="TDC3"/>
-            <w:rPr>
-              <w:noProof/>
-              <w:lang w:eastAsia="es-AR"/>
-            </w:rPr>
-          </w:pPr>
-          <w:hyperlink w:anchor="_Toc172271772" w:history="1">
-            <w:r>
-              <w:rPr>
-                <w:rStyle w:val="Hipervnculo"/>
-                <w:rFonts w:cstheme="majorHAnsi"/>
-                <w:noProof/>
-              </w:rPr>
-              <w:t>1.5.5</w:t>
-            </w:r>
-            <w:r>
-              <w:rPr>
-                <w:noProof/>
-                <w:lang w:eastAsia="es-AR"/>
-              </w:rPr>
-              <w:tab/>
-            </w:r>
-            <w:r>
-              <w:rPr>
-                <w:rStyle w:val="Hipervnculo"/>
-                <w:rFonts w:cstheme="majorHAnsi"/>
-                <w:noProof/>
-              </w:rPr>
-              <w:t>Gestión de Resultados</w:t>
-            </w:r>
-            <w:r>
-              <w:rPr>
-                <w:noProof/>
-                <w:webHidden/>
-              </w:rPr>
-              <w:tab/>
-            </w:r>
-            <w:r>
-              <w:rPr>
-                <w:noProof/>
-                <w:webHidden/>
-              </w:rPr>
-              <w:fldChar w:fldCharType="begin"/>
-            </w:r>
-            <w:r>
-              <w:rPr>
-                <w:noProof/>
-                <w:webHidden/>
-              </w:rPr>
-              <w:instrText xml:space="preserve"> PAGEREF _Toc172271772 \h </w:instrText>
-            </w:r>
-            <w:r>
-              <w:rPr>
-                <w:noProof/>
-                <w:webHidden/>
-              </w:rPr>
-            </w:r>
-            <w:r>
-              <w:rPr>
-                <w:noProof/>
-                <w:webHidden/>
-              </w:rPr>
-              <w:fldChar w:fldCharType="separate"/>
-            </w:r>
-            <w:r>
-              <w:rPr>
-                <w:noProof/>
-                <w:webHidden/>
-              </w:rPr>
-              <w:t>3</w:t>
+              <w:t>4</w:t>
             </w:r>
             <w:r>
               <w:rPr>
@@ -1804,14 +1804,14 @@
               <w:lang w:eastAsia="es-AR"/>
             </w:rPr>
           </w:pPr>
-          <w:hyperlink w:anchor="_Toc172271773" w:history="1">
+          <w:hyperlink w:anchor="_Toc172549067" w:history="1">
             <w:r>
               <w:rPr>
                 <w:rStyle w:val="Hipervnculo"/>
                 <w:rFonts w:cstheme="majorHAnsi"/>
                 <w:noProof/>
               </w:rPr>
-              <w:t>1.6</w:t>
+              <w:t>1.7</w:t>
             </w:r>
             <w:r>
               <w:rPr>
@@ -1826,7 +1826,7 @@
                 <w:rFonts w:cstheme="majorHAnsi"/>
                 <w:noProof/>
               </w:rPr>
-              <w:t>Resolución de Problemas</w:t>
+              <w:t>Contacto y Soporte Técnico</w:t>
             </w:r>
             <w:r>
               <w:rPr>
@@ -1847,7 +1847,7 @@
                 <w:noProof/>
                 <w:webHidden/>
               </w:rPr>
-              <w:instrText xml:space="preserve"> PAGEREF _Toc172271773 \h </w:instrText>
+              <w:instrText xml:space="preserve"> PAGEREF _Toc172549067 \h </w:instrText>
             </w:r>
             <w:r>
               <w:rPr>
@@ -1867,7 +1867,7 @@
                 <w:noProof/>
                 <w:webHidden/>
               </w:rPr>
-              <w:t>3</w:t>
+              <w:t>4</w:t>
             </w:r>
             <w:r>
               <w:rPr>
@@ -1880,87 +1880,12 @@
         </w:p>
         <w:p>
           <w:pPr>
-            <w:pStyle w:val="TDC2"/>
             <w:rPr>
-              <w:noProof/>
-              <w:lang w:eastAsia="es-AR"/>
+              <w:b/>
+              <w:bCs/>
+              <w:lang w:val="es-ES"/>
             </w:rPr>
           </w:pPr>
-          <w:hyperlink w:anchor="_Toc172271774" w:history="1">
-            <w:r>
-              <w:rPr>
-                <w:rStyle w:val="Hipervnculo"/>
-                <w:rFonts w:cstheme="majorHAnsi"/>
-                <w:noProof/>
-              </w:rPr>
-              <w:t>1.7</w:t>
-            </w:r>
-            <w:r>
-              <w:rPr>
-                <w:noProof/>
-                <w:lang w:eastAsia="es-AR"/>
-              </w:rPr>
-              <w:tab/>
-            </w:r>
-            <w:r>
-              <w:rPr>
-                <w:rStyle w:val="Hipervnculo"/>
-                <w:rFonts w:cstheme="majorHAnsi"/>
-                <w:noProof/>
-              </w:rPr>
-              <w:t>Contacto y Soporte Técnico</w:t>
-            </w:r>
-            <w:r>
-              <w:rPr>
-                <w:noProof/>
-                <w:webHidden/>
-              </w:rPr>
-              <w:tab/>
-            </w:r>
-            <w:r>
-              <w:rPr>
-                <w:noProof/>
-                <w:webHidden/>
-              </w:rPr>
-              <w:fldChar w:fldCharType="begin"/>
-            </w:r>
-            <w:r>
-              <w:rPr>
-                <w:noProof/>
-                <w:webHidden/>
-              </w:rPr>
-              <w:instrText xml:space="preserve"> PAGEREF _Toc172271774 \h </w:instrText>
-            </w:r>
-            <w:r>
-              <w:rPr>
-                <w:noProof/>
-                <w:webHidden/>
-              </w:rPr>
-            </w:r>
-            <w:r>
-              <w:rPr>
-                <w:noProof/>
-                <w:webHidden/>
-              </w:rPr>
-              <w:fldChar w:fldCharType="separate"/>
-            </w:r>
-            <w:r>
-              <w:rPr>
-                <w:noProof/>
-                <w:webHidden/>
-              </w:rPr>
-              <w:t>4</w:t>
-            </w:r>
-            <w:r>
-              <w:rPr>
-                <w:noProof/>
-                <w:webHidden/>
-              </w:rPr>
-              <w:fldChar w:fldCharType="end"/>
-            </w:r>
-          </w:hyperlink>
-        </w:p>
-        <w:p>
           <w:r>
             <w:rPr>
               <w:b/>
@@ -1984,33 +1909,78 @@
     </w:p>
     <w:p>
       <w:pPr>
-        <w:pStyle w:val="Ttulo1"/>
-        <w:rPr>
-          <w:rFonts w:asciiTheme="majorHAnsi" w:hAnsiTheme="majorHAnsi" w:cstheme="majorHAnsi"/>
-          <w:sz w:val="22"/>
-          <w:szCs w:val="22"/>
-        </w:rPr>
-      </w:pPr>
-      <w:bookmarkStart w:id="0" w:name="_Toc172271762"/>
-      <w:r>
-        <w:rPr>
-          <w:rFonts w:asciiTheme="majorHAnsi" w:hAnsiTheme="majorHAnsi" w:cstheme="majorHAnsi"/>
-          <w:sz w:val="22"/>
-          <w:szCs w:val="22"/>
-        </w:rPr>
-        <w:t xml:space="preserve">Manual de Usuario de </w:t>
-      </w:r>
-      <w:proofErr w:type="spellStart"/>
-      <w:r>
-        <w:rPr>
-          <w:rFonts w:asciiTheme="majorHAnsi" w:hAnsiTheme="majorHAnsi" w:cstheme="majorHAnsi"/>
-          <w:sz w:val="22"/>
-          <w:szCs w:val="22"/>
-        </w:rPr>
-        <w:t>AudioText</w:t>
-      </w:r>
-      <w:bookmarkEnd w:id="0"/>
-      <w:proofErr w:type="spellEnd"/>
+        <w:jc w:val="both"/>
+      </w:pPr>
+    </w:p>
+    <w:p>
+      <w:pPr>
+        <w:jc w:val="both"/>
+      </w:pPr>
+    </w:p>
+    <w:p>
+      <w:pPr>
+        <w:jc w:val="both"/>
+      </w:pPr>
+    </w:p>
+    <w:p>
+      <w:pPr>
+        <w:jc w:val="both"/>
+      </w:pPr>
+    </w:p>
+    <w:p>
+      <w:pPr>
+        <w:jc w:val="both"/>
+      </w:pPr>
+    </w:p>
+    <w:p>
+      <w:pPr>
+        <w:jc w:val="both"/>
+      </w:pPr>
+    </w:p>
+    <w:p>
+      <w:pPr>
+        <w:jc w:val="both"/>
+      </w:pPr>
+    </w:p>
+    <w:p>
+      <w:pPr>
+        <w:jc w:val="both"/>
+      </w:pPr>
+    </w:p>
+    <w:p>
+      <w:pPr>
+        <w:jc w:val="both"/>
+      </w:pPr>
+    </w:p>
+    <w:p>
+      <w:pPr>
+        <w:jc w:val="both"/>
+      </w:pPr>
+    </w:p>
+    <w:p>
+      <w:pPr>
+        <w:jc w:val="both"/>
+      </w:pPr>
+    </w:p>
+    <w:p>
+      <w:pPr>
+        <w:jc w:val="both"/>
+      </w:pPr>
+    </w:p>
+    <w:p>
+      <w:pPr>
+        <w:jc w:val="both"/>
+      </w:pPr>
+    </w:p>
+    <w:p>
+      <w:pPr>
+        <w:jc w:val="both"/>
+      </w:pPr>
+    </w:p>
+    <w:p>
+      <w:pPr>
+        <w:jc w:val="both"/>
+      </w:pPr>
     </w:p>
     <w:p>
       <w:pPr>
@@ -2022,16 +1992,17 @@
           <w:szCs w:val="22"/>
         </w:rPr>
       </w:pPr>
-      <w:bookmarkStart w:id="1" w:name="_Toc172271763"/>
+      <w:bookmarkStart w:id="0" w:name="_Toc172549056"/>
       <w:r>
         <w:rPr>
           <w:rFonts w:cstheme="majorHAnsi"/>
           <w:sz w:val="28"/>
           <w:szCs w:val="22"/>
         </w:rPr>
+        <w:lastRenderedPageBreak/>
         <w:t>Introducción</w:t>
       </w:r>
-      <w:bookmarkEnd w:id="1"/>
+      <w:bookmarkEnd w:id="0"/>
     </w:p>
     <w:p>
       <w:pPr>
@@ -2158,24 +2129,12 @@
     <w:p>
       <w:pPr>
         <w:pStyle w:val="Ttulo2"/>
-        <w:rPr>
-          <w:rFonts w:cstheme="majorHAnsi"/>
-          <w:b w:val="0"/>
-          <w:sz w:val="28"/>
-          <w:szCs w:val="22"/>
-        </w:rPr>
-      </w:pPr>
-      <w:bookmarkStart w:id="2" w:name="_Toc172271764"/>
-      <w:r>
-        <w:rPr>
-          <w:rFonts w:cstheme="majorHAnsi"/>
-          <w:sz w:val="28"/>
-          <w:szCs w:val="22"/>
-        </w:rPr>
-        <w:lastRenderedPageBreak/>
+      </w:pPr>
+      <w:bookmarkStart w:id="1" w:name="_Toc172549057"/>
+      <w:r>
         <w:t>Contenido</w:t>
       </w:r>
-      <w:bookmarkEnd w:id="2"/>
+      <w:bookmarkEnd w:id="1"/>
     </w:p>
     <w:p>
       <w:pPr>
@@ -2375,7 +2334,7 @@
           <w:szCs w:val="22"/>
         </w:rPr>
       </w:pPr>
-      <w:bookmarkStart w:id="3" w:name="_Toc172271765"/>
+      <w:bookmarkStart w:id="2" w:name="_Toc172549058"/>
       <w:r>
         <w:rPr>
           <w:rFonts w:cstheme="majorHAnsi"/>
@@ -2384,10 +2343,11 @@
         </w:rPr>
         <w:t>Requisitos del Sistema</w:t>
       </w:r>
-      <w:bookmarkEnd w:id="3"/>
-    </w:p>
-    <w:p>
-      <w:pPr>
+      <w:bookmarkEnd w:id="2"/>
+    </w:p>
+    <w:p>
+      <w:pPr>
+        <w:ind w:left="576"/>
         <w:rPr>
           <w:rFonts w:asciiTheme="majorHAnsi" w:hAnsiTheme="majorHAnsi" w:cstheme="majorHAnsi"/>
         </w:rPr>
@@ -2416,7 +2376,7 @@
     </w:p>
     <w:p>
       <w:pPr>
-        <w:ind w:left="708"/>
+        <w:ind w:left="1284"/>
         <w:rPr>
           <w:rFonts w:asciiTheme="majorHAnsi" w:hAnsiTheme="majorHAnsi" w:cstheme="majorHAnsi"/>
         </w:rPr>
@@ -2471,7 +2431,7 @@
           <w:szCs w:val="22"/>
         </w:rPr>
       </w:pPr>
-      <w:bookmarkStart w:id="4" w:name="_Toc172271766"/>
+      <w:bookmarkStart w:id="3" w:name="_Toc172549059"/>
       <w:r>
         <w:rPr>
           <w:rFonts w:cstheme="majorHAnsi"/>
@@ -2479,7 +2439,7 @@
         </w:rPr>
         <w:t>Configuración Inicial</w:t>
       </w:r>
-      <w:bookmarkEnd w:id="4"/>
+      <w:bookmarkEnd w:id="3"/>
     </w:p>
     <w:p>
       <w:pPr>
@@ -2540,6 +2500,7 @@
         <w:rPr>
           <w:rFonts w:asciiTheme="majorHAnsi" w:hAnsiTheme="majorHAnsi" w:cstheme="majorHAnsi"/>
         </w:rPr>
+        <w:lastRenderedPageBreak/>
         <w:t>No se requiere instalación.</w:t>
       </w:r>
     </w:p>
@@ -2607,7 +2568,7 @@
           <w:szCs w:val="22"/>
         </w:rPr>
       </w:pPr>
-      <w:bookmarkStart w:id="5" w:name="_Toc172271767"/>
+      <w:bookmarkStart w:id="4" w:name="_Toc172549060"/>
       <w:r>
         <w:rPr>
           <w:rFonts w:cstheme="majorHAnsi"/>
@@ -2625,25 +2586,30 @@
         </w:rPr>
         <w:t>AudioText</w:t>
       </w:r>
-      <w:bookmarkEnd w:id="5"/>
+      <w:bookmarkEnd w:id="4"/>
       <w:proofErr w:type="spellEnd"/>
     </w:p>
     <w:p>
       <w:pPr>
         <w:pStyle w:val="Ttulo3"/>
+        <w:numPr>
+          <w:ilvl w:val="1"/>
+          <w:numId w:val="22"/>
+        </w:numPr>
+        <w:ind w:left="936"/>
         <w:rPr>
           <w:rFonts w:cstheme="majorHAnsi"/>
           <w:b w:val="0"/>
         </w:rPr>
       </w:pPr>
-      <w:bookmarkStart w:id="6" w:name="_Toc172271768"/>
+      <w:bookmarkStart w:id="5" w:name="_Toc172549061"/>
       <w:r>
         <w:rPr>
           <w:rFonts w:cstheme="majorHAnsi"/>
         </w:rPr>
         <w:t>Carga de Archivos de Audio</w:t>
       </w:r>
-      <w:bookmarkEnd w:id="6"/>
+      <w:bookmarkEnd w:id="5"/>
     </w:p>
     <w:p>
       <w:pPr>
@@ -2657,6 +2623,7 @@
         <w:autoSpaceDN w:val="0"/>
         <w:adjustRightInd w:val="0"/>
         <w:spacing w:before="120" w:after="0" w:line="240" w:lineRule="auto"/>
+        <w:ind w:left="2004"/>
         <w:contextualSpacing w:val="0"/>
         <w:rPr>
           <w:rFonts w:asciiTheme="majorHAnsi" w:hAnsiTheme="majorHAnsi" w:cstheme="majorHAnsi"/>
@@ -2681,6 +2648,7 @@
         <w:autoSpaceDN w:val="0"/>
         <w:adjustRightInd w:val="0"/>
         <w:spacing w:before="120" w:after="0" w:line="240" w:lineRule="auto"/>
+        <w:ind w:left="2004"/>
         <w:contextualSpacing w:val="0"/>
         <w:rPr>
           <w:rFonts w:asciiTheme="majorHAnsi" w:hAnsiTheme="majorHAnsi" w:cstheme="majorHAnsi"/>
@@ -2703,19 +2671,24 @@
     <w:p>
       <w:pPr>
         <w:pStyle w:val="Ttulo3"/>
+        <w:numPr>
+          <w:ilvl w:val="1"/>
+          <w:numId w:val="22"/>
+        </w:numPr>
+        <w:ind w:left="936"/>
         <w:rPr>
           <w:rFonts w:cstheme="majorHAnsi"/>
           <w:b w:val="0"/>
         </w:rPr>
       </w:pPr>
-      <w:bookmarkStart w:id="7" w:name="_Toc172271769"/>
+      <w:bookmarkStart w:id="6" w:name="_Toc172549062"/>
       <w:r>
         <w:rPr>
           <w:rFonts w:cstheme="majorHAnsi"/>
         </w:rPr>
         <w:t>Reproducción de Audio</w:t>
       </w:r>
-      <w:bookmarkEnd w:id="7"/>
+      <w:bookmarkEnd w:id="6"/>
     </w:p>
     <w:p>
       <w:pPr>
@@ -2762,7 +2735,6 @@
         <w:rPr>
           <w:rFonts w:asciiTheme="majorHAnsi" w:hAnsiTheme="majorHAnsi" w:cstheme="majorHAnsi"/>
         </w:rPr>
-        <w:lastRenderedPageBreak/>
         <w:t xml:space="preserve">Reproducir Audio: Una vez importado, seleccione el archivo de audio de la "Lista de archivos" y haga clic en "Reproducir". Esto abrirá el reproductor integrado de </w:t>
       </w:r>
       <w:proofErr w:type="spellStart"/>
@@ -2821,7 +2793,19 @@
         <w:rPr>
           <w:rFonts w:asciiTheme="majorHAnsi" w:hAnsiTheme="majorHAnsi" w:cstheme="majorHAnsi"/>
         </w:rPr>
-        <w:t xml:space="preserve"> Pause, Stop, </w:t>
+        <w:t xml:space="preserve"> Pause, </w:t>
+      </w:r>
+      <w:r>
+        <w:rPr>
+          <w:rFonts w:asciiTheme="majorHAnsi" w:hAnsiTheme="majorHAnsi" w:cstheme="majorHAnsi"/>
+        </w:rPr>
+        <w:t>Detener</w:t>
+      </w:r>
+      <w:r>
+        <w:rPr>
+          <w:rFonts w:asciiTheme="majorHAnsi" w:hAnsiTheme="majorHAnsi" w:cstheme="majorHAnsi"/>
+        </w:rPr>
+        <w:t xml:space="preserve">, </w:t>
       </w:r>
       <w:r>
         <w:rPr>
@@ -2912,7 +2896,7 @@
         <w:rPr>
           <w:rFonts w:asciiTheme="majorHAnsi" w:hAnsiTheme="majorHAnsi" w:cstheme="majorHAnsi"/>
         </w:rPr>
-        <w:t>Corrección Asistida: Al revisar el texto transcrito, puede reproducir el audio asociado para asegurar que la transcripción sea precisa. Use las herramientas de edición para hacer ajustes en el texto mientras escucha el audio.</w:t>
+        <w:t>Corrección: Al revisar el texto transcrito, puede reproducir el audio asociado para asegurar que la transcripción sea precisa. Use las herramientas de edición para hacer ajustes en el texto mientras escucha el audio.</w:t>
       </w:r>
       <w:r>
         <w:rPr>
@@ -2924,20 +2908,18 @@
     </w:p>
     <w:p>
       <w:pPr>
-        <w:pStyle w:val="Ttulo3"/>
-        <w:rPr>
-          <w:rFonts w:cstheme="majorHAnsi"/>
-          <w:b w:val="0"/>
-        </w:rPr>
-      </w:pPr>
-      <w:bookmarkStart w:id="8" w:name="_Toc172271770"/>
-      <w:r>
-        <w:rPr>
-          <w:rFonts w:cstheme="majorHAnsi"/>
-        </w:rPr>
+        <w:pStyle w:val="Ttulo4"/>
+        <w:numPr>
+          <w:ilvl w:val="1"/>
+          <w:numId w:val="22"/>
+        </w:numPr>
+        <w:ind w:left="993"/>
+      </w:pPr>
+      <w:bookmarkStart w:id="7" w:name="_Toc172549063"/>
+      <w:r>
         <w:t>Transcripción de Audio</w:t>
       </w:r>
-      <w:bookmarkEnd w:id="8"/>
+      <w:bookmarkEnd w:id="7"/>
     </w:p>
     <w:p>
       <w:pPr>
@@ -3021,19 +3003,24 @@
     <w:p>
       <w:pPr>
         <w:pStyle w:val="Ttulo3"/>
+        <w:numPr>
+          <w:ilvl w:val="1"/>
+          <w:numId w:val="22"/>
+        </w:numPr>
+        <w:ind w:left="993"/>
         <w:rPr>
           <w:rFonts w:cstheme="majorHAnsi"/>
           <w:b w:val="0"/>
         </w:rPr>
       </w:pPr>
-      <w:bookmarkStart w:id="9" w:name="_Toc172271771"/>
+      <w:bookmarkStart w:id="8" w:name="_Toc172549064"/>
       <w:r>
         <w:rPr>
           <w:rFonts w:cstheme="majorHAnsi"/>
         </w:rPr>
         <w:t>Traducción Automática</w:t>
       </w:r>
-      <w:bookmarkEnd w:id="9"/>
+      <w:bookmarkEnd w:id="8"/>
     </w:p>
     <w:p>
       <w:pPr>
@@ -3111,25 +3098,36 @@
           <w:rFonts w:asciiTheme="majorHAnsi" w:hAnsiTheme="majorHAnsi" w:cstheme="majorHAnsi"/>
         </w:rPr>
         <w:br/>
+      </w:r>
+      <w:r>
+        <w:rPr>
+          <w:rFonts w:asciiTheme="majorHAnsi" w:hAnsiTheme="majorHAnsi" w:cstheme="majorHAnsi"/>
+        </w:rPr>
+        <w:lastRenderedPageBreak/>
         <w:t xml:space="preserve">    </w:t>
       </w:r>
     </w:p>
     <w:p>
       <w:pPr>
         <w:pStyle w:val="Ttulo3"/>
+        <w:numPr>
+          <w:ilvl w:val="1"/>
+          <w:numId w:val="22"/>
+        </w:numPr>
+        <w:ind w:left="993"/>
         <w:rPr>
           <w:rFonts w:cstheme="majorHAnsi"/>
           <w:b w:val="0"/>
         </w:rPr>
       </w:pPr>
-      <w:bookmarkStart w:id="10" w:name="_Toc172271772"/>
+      <w:bookmarkStart w:id="9" w:name="_Toc172549065"/>
       <w:r>
         <w:rPr>
           <w:rFonts w:cstheme="majorHAnsi"/>
         </w:rPr>
         <w:t>Gestión de Resultados</w:t>
       </w:r>
-      <w:bookmarkEnd w:id="10"/>
+      <w:bookmarkEnd w:id="9"/>
     </w:p>
     <w:p>
       <w:pPr>
@@ -3213,13 +3211,17 @@
     <w:p>
       <w:pPr>
         <w:pStyle w:val="Ttulo2"/>
+        <w:numPr>
+          <w:ilvl w:val="0"/>
+          <w:numId w:val="22"/>
+        </w:numPr>
         <w:rPr>
           <w:rFonts w:cstheme="majorHAnsi"/>
           <w:b w:val="0"/>
           <w:szCs w:val="22"/>
         </w:rPr>
       </w:pPr>
-      <w:bookmarkStart w:id="11" w:name="_Toc172271773"/>
+      <w:bookmarkStart w:id="10" w:name="_Toc172549066"/>
       <w:r>
         <w:rPr>
           <w:rFonts w:cstheme="majorHAnsi"/>
@@ -3227,7 +3229,7 @@
         </w:rPr>
         <w:t>Resolución de Problemas</w:t>
       </w:r>
-      <w:bookmarkEnd w:id="11"/>
+      <w:bookmarkEnd w:id="10"/>
     </w:p>
     <w:p>
       <w:pPr>
@@ -3311,7 +3313,6 @@
         <w:rPr>
           <w:rFonts w:asciiTheme="majorHAnsi" w:hAnsiTheme="majorHAnsi" w:cstheme="majorHAnsi"/>
         </w:rPr>
-        <w:lastRenderedPageBreak/>
         <w:t>Problema 3: Error en la traducción.</w:t>
       </w:r>
     </w:p>
@@ -3338,13 +3339,17 @@
     <w:p>
       <w:pPr>
         <w:pStyle w:val="Ttulo2"/>
+        <w:numPr>
+          <w:ilvl w:val="0"/>
+          <w:numId w:val="22"/>
+        </w:numPr>
         <w:rPr>
           <w:rFonts w:cstheme="majorHAnsi"/>
           <w:b w:val="0"/>
           <w:szCs w:val="22"/>
         </w:rPr>
       </w:pPr>
-      <w:bookmarkStart w:id="12" w:name="_Toc172271774"/>
+      <w:bookmarkStart w:id="11" w:name="_Toc172549067"/>
       <w:r>
         <w:rPr>
           <w:rFonts w:cstheme="majorHAnsi"/>
@@ -3352,7 +3357,7 @@
         </w:rPr>
         <w:t>Contacto y Soporte Técnico</w:t>
       </w:r>
-      <w:bookmarkEnd w:id="12"/>
+      <w:bookmarkEnd w:id="11"/>
     </w:p>
     <w:p>
       <w:pPr>
@@ -3397,6 +3402,8 @@
           <w:sz w:val="20"/>
         </w:rPr>
       </w:pPr>
+      <w:bookmarkStart w:id="12" w:name="_GoBack"/>
+      <w:bookmarkEnd w:id="12"/>
     </w:p>
     <w:tbl>
       <w:tblPr>
@@ -3875,7 +3882,6 @@
         <w:szCs w:val="28"/>
       </w:rPr>
     </w:pPr>
-    <w:bookmarkStart w:id="13" w:name="_GoBack"/>
     <w:r>
       <w:rPr>
         <w:rFonts w:ascii="Arial" w:hAnsi="Arial" w:cs="Arial"/>
@@ -3886,7 +3892,6 @@
       </w:rPr>
       <w:t>CONFIDENCIAL</w:t>
     </w:r>
-    <w:bookmarkEnd w:id="13"/>
   </w:p>
 </w:hdr>
 </file>
@@ -3927,7 +3932,7 @@
   <w:abstractNum w:abstractNumId="1" w15:restartNumberingAfterBreak="0">
     <w:nsid w:val="1482775B"/>
     <w:multiLevelType w:val="multilevel"/>
-    <w:tmpl w:val="B6F2FD9E"/>
+    <w:tmpl w:val="72E64946"/>
     <w:lvl w:ilvl="0">
       <w:start w:val="1"/>
       <w:numFmt w:val="decimal"/>
@@ -3942,7 +3947,7 @@
       <w:start w:val="1"/>
       <w:numFmt w:val="decimal"/>
       <w:pStyle w:val="Ttulo2"/>
-      <w:lvlText w:val="%1.%2"/>
+      <w:lvlText w:val="%2."/>
       <w:lvlJc w:val="left"/>
       <w:pPr>
         <w:ind w:left="576" w:hanging="576"/>
@@ -4256,7 +4261,7 @@
       <w:lvlText w:val=""/>
       <w:lvlJc w:val="left"/>
       <w:pPr>
-        <w:ind w:left="720" w:hanging="360"/>
+        <w:ind w:left="1428" w:hanging="360"/>
       </w:pPr>
       <w:rPr>
         <w:rFonts w:ascii="Symbol" w:hAnsi="Symbol" w:hint="default"/>
@@ -4268,7 +4273,7 @@
       <w:lvlText w:val="o"/>
       <w:lvlJc w:val="left"/>
       <w:pPr>
-        <w:ind w:left="1440" w:hanging="360"/>
+        <w:ind w:left="2148" w:hanging="360"/>
       </w:pPr>
       <w:rPr>
         <w:rFonts w:ascii="Courier New" w:hAnsi="Courier New" w:cs="Courier New" w:hint="default"/>
@@ -4280,7 +4285,7 @@
       <w:lvlText w:val=""/>
       <w:lvlJc w:val="left"/>
       <w:pPr>
-        <w:ind w:left="2160" w:hanging="360"/>
+        <w:ind w:left="2868" w:hanging="360"/>
       </w:pPr>
       <w:rPr>
         <w:rFonts w:ascii="Wingdings" w:hAnsi="Wingdings" w:hint="default"/>
@@ -4292,7 +4297,7 @@
       <w:lvlText w:val=""/>
       <w:lvlJc w:val="left"/>
       <w:pPr>
-        <w:ind w:left="2880" w:hanging="360"/>
+        <w:ind w:left="3588" w:hanging="360"/>
       </w:pPr>
       <w:rPr>
         <w:rFonts w:ascii="Symbol" w:hAnsi="Symbol" w:hint="default"/>
@@ -4304,7 +4309,7 @@
       <w:lvlText w:val="o"/>
       <w:lvlJc w:val="left"/>
       <w:pPr>
-        <w:ind w:left="3600" w:hanging="360"/>
+        <w:ind w:left="4308" w:hanging="360"/>
       </w:pPr>
       <w:rPr>
         <w:rFonts w:ascii="Courier New" w:hAnsi="Courier New" w:cs="Courier New" w:hint="default"/>
@@ -4316,7 +4321,7 @@
       <w:lvlText w:val=""/>
       <w:lvlJc w:val="left"/>
       <w:pPr>
-        <w:ind w:left="4320" w:hanging="360"/>
+        <w:ind w:left="5028" w:hanging="360"/>
       </w:pPr>
       <w:rPr>
         <w:rFonts w:ascii="Wingdings" w:hAnsi="Wingdings" w:hint="default"/>
@@ -4328,7 +4333,7 @@
       <w:lvlText w:val=""/>
       <w:lvlJc w:val="left"/>
       <w:pPr>
-        <w:ind w:left="5040" w:hanging="360"/>
+        <w:ind w:left="5748" w:hanging="360"/>
       </w:pPr>
       <w:rPr>
         <w:rFonts w:ascii="Symbol" w:hAnsi="Symbol" w:hint="default"/>
@@ -4340,7 +4345,7 @@
       <w:lvlText w:val="o"/>
       <w:lvlJc w:val="left"/>
       <w:pPr>
-        <w:ind w:left="5760" w:hanging="360"/>
+        <w:ind w:left="6468" w:hanging="360"/>
       </w:pPr>
       <w:rPr>
         <w:rFonts w:ascii="Courier New" w:hAnsi="Courier New" w:cs="Courier New" w:hint="default"/>
@@ -4352,7 +4357,7 @@
       <w:lvlText w:val=""/>
       <w:lvlJc w:val="left"/>
       <w:pPr>
-        <w:ind w:left="6480" w:hanging="360"/>
+        <w:ind w:left="7188" w:hanging="360"/>
       </w:pPr>
       <w:rPr>
         <w:rFonts w:ascii="Wingdings" w:hAnsi="Wingdings" w:hint="default"/>
@@ -4360,6 +4365,128 @@
     </w:lvl>
   </w:abstractNum>
   <w:abstractNum w:abstractNumId="5" w15:restartNumberingAfterBreak="0">
+    <w:nsid w:val="5261207D"/>
+    <w:multiLevelType w:val="multilevel"/>
+    <w:tmpl w:val="1B4EDFE6"/>
+    <w:lvl w:ilvl="0">
+      <w:start w:val="5"/>
+      <w:numFmt w:val="decimal"/>
+      <w:lvlText w:val="%1"/>
+      <w:lvlJc w:val="left"/>
+      <w:pPr>
+        <w:ind w:left="360" w:hanging="360"/>
+      </w:pPr>
+      <w:rPr>
+        <w:rFonts w:hint="default"/>
+        <w:b/>
+      </w:rPr>
+    </w:lvl>
+    <w:lvl w:ilvl="1">
+      <w:start w:val="1"/>
+      <w:numFmt w:val="decimal"/>
+      <w:lvlText w:val="%1.%2"/>
+      <w:lvlJc w:val="left"/>
+      <w:pPr>
+        <w:ind w:left="360" w:hanging="360"/>
+      </w:pPr>
+      <w:rPr>
+        <w:rFonts w:hint="default"/>
+        <w:b/>
+      </w:rPr>
+    </w:lvl>
+    <w:lvl w:ilvl="2">
+      <w:start w:val="1"/>
+      <w:numFmt w:val="decimal"/>
+      <w:lvlText w:val="%1.%2.%3"/>
+      <w:lvlJc w:val="left"/>
+      <w:pPr>
+        <w:ind w:left="720" w:hanging="720"/>
+      </w:pPr>
+      <w:rPr>
+        <w:rFonts w:hint="default"/>
+        <w:b/>
+      </w:rPr>
+    </w:lvl>
+    <w:lvl w:ilvl="3">
+      <w:start w:val="1"/>
+      <w:numFmt w:val="decimal"/>
+      <w:lvlText w:val="%1.%2.%3.%4"/>
+      <w:lvlJc w:val="left"/>
+      <w:pPr>
+        <w:ind w:left="720" w:hanging="720"/>
+      </w:pPr>
+      <w:rPr>
+        <w:rFonts w:hint="default"/>
+        <w:b/>
+      </w:rPr>
+    </w:lvl>
+    <w:lvl w:ilvl="4">
+      <w:start w:val="1"/>
+      <w:numFmt w:val="decimal"/>
+      <w:lvlText w:val="%1.%2.%3.%4.%5"/>
+      <w:lvlJc w:val="left"/>
+      <w:pPr>
+        <w:ind w:left="1080" w:hanging="1080"/>
+      </w:pPr>
+      <w:rPr>
+        <w:rFonts w:hint="default"/>
+        <w:b/>
+      </w:rPr>
+    </w:lvl>
+    <w:lvl w:ilvl="5">
+      <w:start w:val="1"/>
+      <w:numFmt w:val="decimal"/>
+      <w:lvlText w:val="%1.%2.%3.%4.%5.%6"/>
+      <w:lvlJc w:val="left"/>
+      <w:pPr>
+        <w:ind w:left="1080" w:hanging="1080"/>
+      </w:pPr>
+      <w:rPr>
+        <w:rFonts w:hint="default"/>
+        <w:b/>
+      </w:rPr>
+    </w:lvl>
+    <w:lvl w:ilvl="6">
+      <w:start w:val="1"/>
+      <w:numFmt w:val="decimal"/>
+      <w:lvlText w:val="%1.%2.%3.%4.%5.%6.%7"/>
+      <w:lvlJc w:val="left"/>
+      <w:pPr>
+        <w:ind w:left="1440" w:hanging="1440"/>
+      </w:pPr>
+      <w:rPr>
+        <w:rFonts w:hint="default"/>
+        <w:b/>
+      </w:rPr>
+    </w:lvl>
+    <w:lvl w:ilvl="7">
+      <w:start w:val="1"/>
+      <w:numFmt w:val="decimal"/>
+      <w:lvlText w:val="%1.%2.%3.%4.%5.%6.%7.%8"/>
+      <w:lvlJc w:val="left"/>
+      <w:pPr>
+        <w:ind w:left="1440" w:hanging="1440"/>
+      </w:pPr>
+      <w:rPr>
+        <w:rFonts w:hint="default"/>
+        <w:b/>
+      </w:rPr>
+    </w:lvl>
+    <w:lvl w:ilvl="8">
+      <w:start w:val="1"/>
+      <w:numFmt w:val="decimal"/>
+      <w:lvlText w:val="%1.%2.%3.%4.%5.%6.%7.%8.%9"/>
+      <w:lvlJc w:val="left"/>
+      <w:pPr>
+        <w:ind w:left="1800" w:hanging="1800"/>
+      </w:pPr>
+      <w:rPr>
+        <w:rFonts w:hint="default"/>
+        <w:b/>
+      </w:rPr>
+    </w:lvl>
+  </w:abstractNum>
+  <w:abstractNum w:abstractNumId="6" w15:restartNumberingAfterBreak="0">
     <w:nsid w:val="53147BA4"/>
     <w:multiLevelType w:val="hybridMultilevel"/>
     <w:tmpl w:val="ECB21E7A"/>
@@ -4471,7 +4598,7 @@
       </w:rPr>
     </w:lvl>
   </w:abstractNum>
-  <w:abstractNum w:abstractNumId="6" w15:restartNumberingAfterBreak="0">
+  <w:abstractNum w:abstractNumId="7" w15:restartNumberingAfterBreak="0">
     <w:nsid w:val="5A327245"/>
     <w:multiLevelType w:val="hybridMultilevel"/>
     <w:tmpl w:val="025CCFC8"/>
@@ -4583,7 +4710,7 @@
       </w:rPr>
     </w:lvl>
   </w:abstractNum>
-  <w:abstractNum w:abstractNumId="7" w15:restartNumberingAfterBreak="0">
+  <w:abstractNum w:abstractNumId="8" w15:restartNumberingAfterBreak="0">
     <w:nsid w:val="5CC236B0"/>
     <w:multiLevelType w:val="hybridMultilevel"/>
     <w:tmpl w:val="827A1814"/>
@@ -4696,7 +4823,7 @@
       </w:rPr>
     </w:lvl>
   </w:abstractNum>
-  <w:abstractNum w:abstractNumId="8" w15:restartNumberingAfterBreak="0">
+  <w:abstractNum w:abstractNumId="9" w15:restartNumberingAfterBreak="0">
     <w:nsid w:val="5F6D35D4"/>
     <w:multiLevelType w:val="hybridMultilevel"/>
     <w:tmpl w:val="6BAABE1A"/>
@@ -4809,7 +4936,7 @@
       </w:rPr>
     </w:lvl>
   </w:abstractNum>
-  <w:abstractNum w:abstractNumId="9" w15:restartNumberingAfterBreak="0">
+  <w:abstractNum w:abstractNumId="10" w15:restartNumberingAfterBreak="0">
     <w:nsid w:val="64630612"/>
     <w:multiLevelType w:val="hybridMultilevel"/>
     <w:tmpl w:val="2E840BAA"/>
@@ -4922,7 +5049,7 @@
       </w:rPr>
     </w:lvl>
   </w:abstractNum>
-  <w:abstractNum w:abstractNumId="10" w15:restartNumberingAfterBreak="0">
+  <w:abstractNum w:abstractNumId="11" w15:restartNumberingAfterBreak="0">
     <w:nsid w:val="6A7E2A17"/>
     <w:multiLevelType w:val="hybridMultilevel"/>
     <w:tmpl w:val="BC6E5056"/>
@@ -5035,7 +5162,7 @@
       </w:rPr>
     </w:lvl>
   </w:abstractNum>
-  <w:abstractNum w:abstractNumId="11" w15:restartNumberingAfterBreak="0">
+  <w:abstractNum w:abstractNumId="12" w15:restartNumberingAfterBreak="0">
     <w:nsid w:val="70DE4114"/>
     <w:multiLevelType w:val="hybridMultilevel"/>
     <w:tmpl w:val="965E1040"/>
@@ -5179,10 +5306,10 @@
     <w:abstractNumId w:val="1"/>
   </w:num>
   <w:num w:numId="11">
-    <w:abstractNumId w:val="6"/>
+    <w:abstractNumId w:val="7"/>
   </w:num>
   <w:num w:numId="12">
-    <w:abstractNumId w:val="5"/>
+    <w:abstractNumId w:val="6"/>
   </w:num>
   <w:num w:numId="13">
     <w:abstractNumId w:val="2"/>
@@ -5197,19 +5324,22 @@
     <w:abstractNumId w:val="3"/>
   </w:num>
   <w:num w:numId="17">
+    <w:abstractNumId w:val="12"/>
+  </w:num>
+  <w:num w:numId="18">
+    <w:abstractNumId w:val="9"/>
+  </w:num>
+  <w:num w:numId="19">
     <w:abstractNumId w:val="11"/>
   </w:num>
-  <w:num w:numId="18">
+  <w:num w:numId="20">
+    <w:abstractNumId w:val="10"/>
+  </w:num>
+  <w:num w:numId="21">
     <w:abstractNumId w:val="8"/>
   </w:num>
-  <w:num w:numId="19">
-    <w:abstractNumId w:val="10"/>
-  </w:num>
-  <w:num w:numId="20">
-    <w:abstractNumId w:val="9"/>
-  </w:num>
-  <w:num w:numId="21">
-    <w:abstractNumId w:val="7"/>
+  <w:num w:numId="22">
+    <w:abstractNumId w:val="5"/>
   </w:num>
 </w:numbering>
 </file>
@@ -5337,6 +5467,7 @@
     <w:lsdException w:name="HTML Sample" w:semiHidden="1" w:unhideWhenUsed="1"/>
     <w:lsdException w:name="HTML Typewriter" w:semiHidden="1" w:unhideWhenUsed="1"/>
     <w:lsdException w:name="HTML Variable" w:semiHidden="1" w:unhideWhenUsed="1"/>
+    <w:lsdException w:name="Normal Table" w:semiHidden="1" w:unhideWhenUsed="1"/>
     <w:lsdException w:name="annotation subject" w:semiHidden="1" w:unhideWhenUsed="1"/>
     <w:lsdException w:name="No List" w:semiHidden="1" w:unhideWhenUsed="1"/>
     <w:lsdException w:name="Outline List 1" w:semiHidden="1" w:unhideWhenUsed="1"/>
@@ -5380,8 +5511,10 @@
     <w:lsdException w:name="Table Elegant" w:semiHidden="1" w:unhideWhenUsed="1"/>
     <w:lsdException w:name="Table Professional" w:semiHidden="1" w:unhideWhenUsed="1"/>
     <w:lsdException w:name="Table Subtle 1" w:semiHidden="1" w:unhideWhenUsed="1"/>
+    <w:lsdException w:name="Table Subtle 2" w:semiHidden="1" w:unhideWhenUsed="1"/>
     <w:lsdException w:name="Table Web 1" w:semiHidden="1" w:unhideWhenUsed="1"/>
     <w:lsdException w:name="Table Web 2" w:semiHidden="1" w:unhideWhenUsed="1"/>
+    <w:lsdException w:name="Table Web 3" w:semiHidden="1" w:unhideWhenUsed="1"/>
     <w:lsdException w:name="Balloon Text" w:semiHidden="1" w:unhideWhenUsed="1"/>
     <w:lsdException w:name="Table Grid" w:uiPriority="39"/>
     <w:lsdException w:name="Table Theme" w:semiHidden="1" w:unhideWhenUsed="1"/>
@@ -5731,7 +5864,6 @@
     <w:next w:val="Normal"/>
     <w:link w:val="Ttulo5Car"/>
     <w:uiPriority w:val="9"/>
-    <w:semiHidden/>
     <w:unhideWhenUsed/>
     <w:qFormat/>
     <w:rsid w:val="004B4B21"/>
@@ -6056,7 +6188,6 @@
     <w:basedOn w:val="Fuentedeprrafopredeter"/>
     <w:link w:val="Ttulo5"/>
     <w:uiPriority w:val="9"/>
-    <w:semiHidden/>
     <w:rsid w:val="004B4B21"/>
     <w:rPr>
       <w:rFonts w:asciiTheme="majorHAnsi" w:eastAsiaTheme="majorEastAsia" w:hAnsiTheme="majorHAnsi" w:cstheme="majorBidi"/>
@@ -6757,7 +6888,7 @@
 </file>
 
 <file path=customXml/itemProps1.xml><?xml version="1.0" encoding="utf-8"?>
-<ds:datastoreItem xmlns:ds="http://schemas.openxmlformats.org/officeDocument/2006/customXml" ds:itemID="{3AA51CBC-EDE7-4515-9A66-35AD20932E23}">
+<ds:datastoreItem xmlns:ds="http://schemas.openxmlformats.org/officeDocument/2006/customXml" ds:itemID="{4E32D8F7-07B7-431B-B515-96395C0FB934}">
   <ds:schemaRefs>
     <ds:schemaRef ds:uri="http://schemas.openxmlformats.org/officeDocument/2006/bibliography"/>
   </ds:schemaRefs>

</xml_diff>